<commit_message>
Added Title to Proposal
</commit_message>
<xml_diff>
--- a/Docs&Diagrams/Project Proposal.docx
+++ b/Docs&Diagrams/Project Proposal.docx
@@ -7,7 +7,13 @@
         <w:pStyle w:val="Title"/>
       </w:pPr>
       <w:r>
-        <w:t>Group 45 project proposal</w:t>
+        <w:t xml:space="preserve">Workflow Organization and </w:t>
+      </w:r>
+      <w:r>
+        <w:t xml:space="preserve">realtime collaboration (Worc) </w:t>
+      </w:r>
+      <w:r>
+        <w:t>project proposal</w:t>
       </w:r>
     </w:p>
     <w:p>
@@ -20,7 +26,15 @@
         <w:pStyle w:val="Subtitle"/>
       </w:pPr>
       <w:r>
-        <w:t>Rupert Amodia, Jaxon Braun, Gareth Jenkins</w:t>
+        <w:t xml:space="preserve">Rupert </w:t>
+      </w:r>
+      <w:proofErr w:type="spellStart"/>
+      <w:r>
+        <w:t>Amodia</w:t>
+      </w:r>
+      <w:proofErr w:type="spellEnd"/>
+      <w:r>
+        <w:t>, Jaxon Braun, Gareth Jenkins</w:t>
       </w:r>
     </w:p>
     <w:p/>
@@ -62,7 +76,6 @@
             </w:tabs>
             <w:rPr>
               <w:noProof/>
-              <w:lang w:val="en-CA" w:eastAsia="en-CA"/>
             </w:rPr>
           </w:pPr>
           <w:r>
@@ -74,7 +87,7 @@
           <w:r>
             <w:fldChar w:fldCharType="separate"/>
           </w:r>
-          <w:hyperlink w:anchor="_Toc115021788" w:history="1">
+          <w:hyperlink w:anchor="_Toc115095199" w:history="1">
             <w:r>
               <w:rPr>
                 <w:rStyle w:val="Hyperlink"/>
@@ -101,7 +114,7 @@
                 <w:noProof/>
                 <w:webHidden/>
               </w:rPr>
-              <w:instrText xml:space="preserve"> PAGEREF _Toc115021788 \h </w:instrText>
+              <w:instrText xml:space="preserve"> PAGEREF _Toc115095199 \h </w:instrText>
             </w:r>
             <w:r>
               <w:rPr>
@@ -140,10 +153,9 @@
             </w:tabs>
             <w:rPr>
               <w:noProof/>
-              <w:lang w:val="en-CA" w:eastAsia="en-CA"/>
             </w:rPr>
           </w:pPr>
-          <w:hyperlink w:anchor="_Toc115021789" w:history="1">
+          <w:hyperlink w:anchor="_Toc115095200" w:history="1">
             <w:r>
               <w:rPr>
                 <w:rStyle w:val="Hyperlink"/>
@@ -170,7 +182,7 @@
                 <w:noProof/>
                 <w:webHidden/>
               </w:rPr>
-              <w:instrText xml:space="preserve"> PAGEREF _Toc115021789 \h </w:instrText>
+              <w:instrText xml:space="preserve"> PAGEREF _Toc115095200 \h </w:instrText>
             </w:r>
             <w:r>
               <w:rPr>
@@ -190,7 +202,7 @@
                 <w:noProof/>
                 <w:webHidden/>
               </w:rPr>
-              <w:t>1</w:t>
+              <w:t>2</w:t>
             </w:r>
             <w:r>
               <w:rPr>
@@ -209,10 +221,9 @@
             </w:tabs>
             <w:rPr>
               <w:noProof/>
-              <w:lang w:val="en-CA" w:eastAsia="en-CA"/>
             </w:rPr>
           </w:pPr>
-          <w:hyperlink w:anchor="_Toc115021790" w:history="1">
+          <w:hyperlink w:anchor="_Toc115095201" w:history="1">
             <w:r>
               <w:rPr>
                 <w:rStyle w:val="Hyperlink"/>
@@ -239,7 +250,7 @@
                 <w:noProof/>
                 <w:webHidden/>
               </w:rPr>
-              <w:instrText xml:space="preserve"> PAGEREF _Toc115021790 \h </w:instrText>
+              <w:instrText xml:space="preserve"> PAGEREF _Toc115095201 \h </w:instrText>
             </w:r>
             <w:r>
               <w:rPr>
@@ -278,10 +289,9 @@
             </w:tabs>
             <w:rPr>
               <w:noProof/>
-              <w:lang w:val="en-CA" w:eastAsia="en-CA"/>
             </w:rPr>
           </w:pPr>
-          <w:hyperlink w:anchor="_Toc115021791" w:history="1">
+          <w:hyperlink w:anchor="_Toc115095202" w:history="1">
             <w:r>
               <w:rPr>
                 <w:rStyle w:val="Hyperlink"/>
@@ -308,7 +318,7 @@
                 <w:noProof/>
                 <w:webHidden/>
               </w:rPr>
-              <w:instrText xml:space="preserve"> PAGEREF _Toc115021791 \h </w:instrText>
+              <w:instrText xml:space="preserve"> PAGEREF _Toc115095202 \h </w:instrText>
             </w:r>
             <w:r>
               <w:rPr>
@@ -347,10 +357,9 @@
             </w:tabs>
             <w:rPr>
               <w:noProof/>
-              <w:lang w:val="en-CA" w:eastAsia="en-CA"/>
             </w:rPr>
           </w:pPr>
-          <w:hyperlink w:anchor="_Toc115021792" w:history="1">
+          <w:hyperlink w:anchor="_Toc115095203" w:history="1">
             <w:r>
               <w:rPr>
                 <w:rStyle w:val="Hyperlink"/>
@@ -377,7 +386,7 @@
                 <w:noProof/>
                 <w:webHidden/>
               </w:rPr>
-              <w:instrText xml:space="preserve"> PAGEREF _Toc115021792 \h </w:instrText>
+              <w:instrText xml:space="preserve"> PAGEREF _Toc115095203 \h </w:instrText>
             </w:r>
             <w:r>
               <w:rPr>
@@ -416,10 +425,9 @@
             </w:tabs>
             <w:rPr>
               <w:noProof/>
-              <w:lang w:val="en-CA" w:eastAsia="en-CA"/>
             </w:rPr>
           </w:pPr>
-          <w:hyperlink w:anchor="_Toc115021793" w:history="1">
+          <w:hyperlink w:anchor="_Toc115095204" w:history="1">
             <w:r>
               <w:rPr>
                 <w:rStyle w:val="Hyperlink"/>
@@ -446,7 +454,7 @@
                 <w:noProof/>
                 <w:webHidden/>
               </w:rPr>
-              <w:instrText xml:space="preserve"> PAGEREF _Toc115021793 \h </w:instrText>
+              <w:instrText xml:space="preserve"> PAGEREF _Toc115095204 \h </w:instrText>
             </w:r>
             <w:r>
               <w:rPr>
@@ -466,7 +474,7 @@
                 <w:noProof/>
                 <w:webHidden/>
               </w:rPr>
-              <w:t>3</w:t>
+              <w:t>4</w:t>
             </w:r>
             <w:r>
               <w:rPr>
@@ -501,7 +509,7 @@
       <w:pPr>
         <w:pStyle w:val="Heading1"/>
       </w:pPr>
-      <w:bookmarkStart w:id="0" w:name="_Toc115021788"/>
+      <w:bookmarkStart w:id="0" w:name="_Toc115095199"/>
       <w:r>
         <w:t>Introduction</w:t>
       </w:r>
@@ -600,8 +608,9 @@
       <w:pPr>
         <w:pStyle w:val="Heading1"/>
       </w:pPr>
-      <w:bookmarkStart w:id="1" w:name="_Toc115021789"/>
-      <w:r>
+      <w:bookmarkStart w:id="1" w:name="_Toc115095200"/>
+      <w:r>
+        <w:lastRenderedPageBreak/>
         <w:t>Problem Definition</w:t>
       </w:r>
       <w:bookmarkEnd w:id="1"/>
@@ -708,7 +717,7 @@
       <w:pPr>
         <w:pStyle w:val="Heading1"/>
       </w:pPr>
-      <w:bookmarkStart w:id="2" w:name="_Toc115021790"/>
+      <w:bookmarkStart w:id="2" w:name="_Toc115095201"/>
       <w:r>
         <w:t>Problem Solution</w:t>
       </w:r>
@@ -939,6 +948,7 @@
         <w:rPr>
           <w:rFonts w:ascii="Calibri" w:eastAsia="Calibri" w:hAnsi="Calibri" w:cs="Calibri"/>
         </w:rPr>
+        <w:lastRenderedPageBreak/>
         <w:t xml:space="preserve">In addition to the database our solution will have </w:t>
       </w:r>
       <w:r>
@@ -971,7 +981,7 @@
       <w:pPr>
         <w:pStyle w:val="Heading1"/>
       </w:pPr>
-      <w:bookmarkStart w:id="3" w:name="_Toc115021791"/>
+      <w:bookmarkStart w:id="3" w:name="_Toc115095202"/>
       <w:r>
         <w:t>Motivation</w:t>
       </w:r>
@@ -1041,7 +1051,7 @@
       <w:pPr>
         <w:pStyle w:val="Heading1"/>
       </w:pPr>
-      <w:bookmarkStart w:id="4" w:name="_Toc115021792"/>
+      <w:bookmarkStart w:id="4" w:name="_Toc115095203"/>
       <w:r>
         <w:t>Conclusion</w:t>
       </w:r>
@@ -1210,6 +1220,7 @@
         </w:numPr>
       </w:pPr>
       <w:r>
+        <w:lastRenderedPageBreak/>
         <w:t>December 2</w:t>
       </w:r>
       <w:r>
@@ -1248,17 +1259,12 @@
       <w:r>
         <w:t xml:space="preserve"> project.</w:t>
       </w:r>
-      <w:bookmarkStart w:id="5" w:name="_Toc115021793"/>
-    </w:p>
-    <w:p>
-      <w:r>
-        <w:br w:type="page"/>
-      </w:r>
     </w:p>
     <w:p>
       <w:pPr>
         <w:pStyle w:val="Heading1"/>
       </w:pPr>
+      <w:bookmarkStart w:id="5" w:name="_Toc115095204"/>
       <w:r>
         <w:t>References</w:t>
       </w:r>

</xml_diff>